<commit_message>
earned value analysis with chart
</commit_message>
<xml_diff>
--- a/Earned value analysis.docx
+++ b/Earned value analysis.docx
@@ -5,7 +5,479 @@
     <w:p>
       <w:pPr>
         <w:pStyle w:val="Heading1"/>
+        <w:numPr>
+          <w:ilvl w:val="0"/>
+          <w:numId w:val="1"/>
+        </w:numPr>
+        <w:rPr>
+          <w:color w:val="000000" w:themeColor="text1"/>
+          <w:sz w:val="36"/>
+          <w:szCs w:val="36"/>
+        </w:rPr>
+      </w:pPr>
+      <w:r>
+        <w:rPr>
+          <w:color w:val="000000" w:themeColor="text1"/>
+          <w:sz w:val="36"/>
+          <w:szCs w:val="36"/>
+        </w:rPr>
+        <w:t>Project Schedule</w:t>
+      </w:r>
+    </w:p>
+    <w:p/>
+    <w:tbl>
+      <w:tblPr>
+        <w:tblStyle w:val="TableGrid"/>
+        <w:tblW w:w="0" w:type="auto"/>
+        <w:tblLook w:val="04A0" w:firstRow="1" w:lastRow="0" w:firstColumn="1" w:lastColumn="0" w:noHBand="0" w:noVBand="1"/>
+      </w:tblPr>
+      <w:tblGrid>
+        <w:gridCol w:w="3192"/>
+        <w:gridCol w:w="3192"/>
+        <w:gridCol w:w="3192"/>
+      </w:tblGrid>
+      <w:tr>
+        <w:tc>
+          <w:tcPr>
+            <w:tcW w:w="3192" w:type="dxa"/>
+          </w:tcPr>
+          <w:p>
+            <w:pPr>
+              <w:rPr>
+                <w:b/>
+                <w:bCs/>
+              </w:rPr>
+            </w:pPr>
+            <w:r>
+              <w:rPr>
+                <w:b/>
+                <w:bCs/>
+                <w:sz w:val="32"/>
+                <w:szCs w:val="32"/>
+              </w:rPr>
+              <w:t xml:space="preserve">Activity </w:t>
+            </w:r>
+          </w:p>
+        </w:tc>
+        <w:tc>
+          <w:tcPr>
+            <w:tcW w:w="3192" w:type="dxa"/>
+          </w:tcPr>
+          <w:p>
+            <w:r>
+              <w:rPr>
+                <w:b/>
+                <w:bCs/>
+                <w:sz w:val="32"/>
+                <w:szCs w:val="32"/>
+              </w:rPr>
+              <w:t>Predecessor</w:t>
+            </w:r>
+          </w:p>
+        </w:tc>
+        <w:tc>
+          <w:tcPr>
+            <w:tcW w:w="3192" w:type="dxa"/>
+          </w:tcPr>
+          <w:p>
+            <w:r>
+              <w:rPr>
+                <w:b/>
+                <w:bCs/>
+                <w:sz w:val="32"/>
+                <w:szCs w:val="32"/>
+              </w:rPr>
+              <w:t>Duration(Days)</w:t>
+            </w:r>
+          </w:p>
+        </w:tc>
+      </w:tr>
+      <w:tr>
+        <w:tc>
+          <w:tcPr>
+            <w:tcW w:w="3192" w:type="dxa"/>
+          </w:tcPr>
+          <w:p>
+            <w:r>
+              <w:t>Support</w:t>
+            </w:r>
+          </w:p>
+        </w:tc>
+        <w:tc>
+          <w:tcPr>
+            <w:tcW w:w="3192" w:type="dxa"/>
+          </w:tcPr>
+          <w:p>
+            <w:r>
+              <w:t>-</w:t>
+            </w:r>
+          </w:p>
+        </w:tc>
+        <w:tc>
+          <w:tcPr>
+            <w:tcW w:w="3192" w:type="dxa"/>
+          </w:tcPr>
+          <w:p>
+            <w:r>
+              <w:t>4</w:t>
+            </w:r>
+          </w:p>
+        </w:tc>
+      </w:tr>
+      <w:tr>
+        <w:tc>
+          <w:tcPr>
+            <w:tcW w:w="3192" w:type="dxa"/>
+          </w:tcPr>
+          <w:p>
+            <w:r>
+              <w:t>Confidence</w:t>
+            </w:r>
+          </w:p>
+        </w:tc>
+        <w:tc>
+          <w:tcPr>
+            <w:tcW w:w="3192" w:type="dxa"/>
+          </w:tcPr>
+          <w:p>
+            <w:r>
+              <w:t>Support</w:t>
+            </w:r>
+          </w:p>
+        </w:tc>
+        <w:tc>
+          <w:tcPr>
+            <w:tcW w:w="3192" w:type="dxa"/>
+          </w:tcPr>
+          <w:p>
+            <w:r>
+              <w:t>3</w:t>
+            </w:r>
+          </w:p>
+        </w:tc>
+      </w:tr>
+      <w:tr>
+        <w:tc>
+          <w:tcPr>
+            <w:tcW w:w="3192" w:type="dxa"/>
+          </w:tcPr>
+          <w:p>
+            <w:r>
+              <w:t>Lift</w:t>
+            </w:r>
+          </w:p>
+        </w:tc>
+        <w:tc>
+          <w:tcPr>
+            <w:tcW w:w="3192" w:type="dxa"/>
+          </w:tcPr>
+          <w:p>
+            <w:r>
+              <w:t>Support</w:t>
+            </w:r>
+          </w:p>
+        </w:tc>
+        <w:tc>
+          <w:tcPr>
+            <w:tcW w:w="3192" w:type="dxa"/>
+          </w:tcPr>
+          <w:p>
+            <w:r>
+              <w:t>2</w:t>
+            </w:r>
+          </w:p>
+        </w:tc>
+      </w:tr>
+      <w:tr>
+        <w:tc>
+          <w:tcPr>
+            <w:tcW w:w="3192" w:type="dxa"/>
+          </w:tcPr>
+          <w:p>
+            <w:r>
+              <w:t>Leverage</w:t>
+            </w:r>
+          </w:p>
+        </w:tc>
+        <w:tc>
+          <w:tcPr>
+            <w:tcW w:w="3192" w:type="dxa"/>
+          </w:tcPr>
+          <w:p>
+            <w:r>
+              <w:t>Support</w:t>
+            </w:r>
+          </w:p>
+        </w:tc>
+        <w:tc>
+          <w:tcPr>
+            <w:tcW w:w="3192" w:type="dxa"/>
+          </w:tcPr>
+          <w:p>
+            <w:r>
+              <w:t>2</w:t>
+            </w:r>
+          </w:p>
+        </w:tc>
+      </w:tr>
+      <w:tr>
+        <w:tc>
+          <w:tcPr>
+            <w:tcW w:w="3192" w:type="dxa"/>
+          </w:tcPr>
+          <w:p>
+            <w:r>
+              <w:t>Report</w:t>
+            </w:r>
+          </w:p>
+        </w:tc>
+        <w:tc>
+          <w:tcPr>
+            <w:tcW w:w="3192" w:type="dxa"/>
+          </w:tcPr>
+          <w:p>
+            <w:proofErr w:type="spellStart"/>
+            <w:r>
+              <w:t>Support,Confidence,lift,leverage</w:t>
+            </w:r>
+            <w:proofErr w:type="spellEnd"/>
+          </w:p>
+        </w:tc>
+        <w:tc>
+          <w:tcPr>
+            <w:tcW w:w="3192" w:type="dxa"/>
+          </w:tcPr>
+          <w:p>
+            <w:r>
+              <w:t>4</w:t>
+            </w:r>
+          </w:p>
+        </w:tc>
+      </w:tr>
+      <w:tr>
+        <w:tc>
+          <w:tcPr>
+            <w:tcW w:w="3192" w:type="dxa"/>
+          </w:tcPr>
+          <w:p>
+            <w:r>
+              <w:t>Demo</w:t>
+            </w:r>
+          </w:p>
+        </w:tc>
+        <w:tc>
+          <w:tcPr>
+            <w:tcW w:w="3192" w:type="dxa"/>
+          </w:tcPr>
+          <w:p>
+            <w:r>
+              <w:t>Report</w:t>
+            </w:r>
+          </w:p>
+        </w:tc>
+        <w:tc>
+          <w:tcPr>
+            <w:tcW w:w="3192" w:type="dxa"/>
+          </w:tcPr>
+          <w:p>
+            <w:r>
+              <w:t>2</w:t>
+            </w:r>
+          </w:p>
+        </w:tc>
+      </w:tr>
+    </w:tbl>
+    <w:p/>
+    <w:p>
+      <w:pPr>
+        <w:pStyle w:val="Heading1"/>
+        <w:numPr>
+          <w:ilvl w:val="0"/>
+          <w:numId w:val="1"/>
+        </w:numPr>
+        <w:rPr>
+          <w:color w:val="000000" w:themeColor="text1"/>
+          <w:sz w:val="36"/>
+          <w:szCs w:val="36"/>
+        </w:rPr>
+      </w:pPr>
+      <w:r>
+        <w:rPr>
+          <w:color w:val="000000" w:themeColor="text1"/>
+          <w:sz w:val="36"/>
+          <w:szCs w:val="36"/>
+        </w:rPr>
+        <w:t xml:space="preserve">Gantt </w:t>
+      </w:r>
+      <w:proofErr w:type="gramStart"/>
+      <w:r>
+        <w:rPr>
+          <w:color w:val="000000" w:themeColor="text1"/>
+          <w:sz w:val="36"/>
+          <w:szCs w:val="36"/>
+        </w:rPr>
+        <w:t>Chart</w:t>
+      </w:r>
+      <w:proofErr w:type="gramEnd"/>
+    </w:p>
+    <w:p/>
+    <w:p>
+      <w:pPr>
+        <w:pStyle w:val="Heading1"/>
+        <w:rPr>
+          <w:color w:val="000000" w:themeColor="text1"/>
+          <w:sz w:val="36"/>
+          <w:szCs w:val="36"/>
+        </w:rPr>
+      </w:pPr>
+      <w:r>
+        <w:rPr>
+          <w:noProof/>
+          <w:color w:val="000000" w:themeColor="text1"/>
+          <w:sz w:val="36"/>
+          <w:szCs w:val="36"/>
+        </w:rPr>
+        <w:lastRenderedPageBreak/>
+        <w:drawing>
+          <wp:inline distT="0" distB="0" distL="0" distR="0">
+            <wp:extent cx="5895975" cy="3200400"/>
+            <wp:effectExtent l="0" t="0" r="9525" b="19050"/>
+            <wp:docPr id="5" name="Chart 5"/>
+            <wp:cNvGraphicFramePr/>
+            <a:graphic xmlns:a="http://schemas.openxmlformats.org/drawingml/2006/main">
+              <a:graphicData uri="http://schemas.openxmlformats.org/drawingml/2006/chart">
+                <c:chart xmlns:c="http://schemas.openxmlformats.org/drawingml/2006/chart" xmlns:r="http://schemas.openxmlformats.org/officeDocument/2006/relationships" r:id="rId6"/>
+              </a:graphicData>
+            </a:graphic>
+          </wp:inline>
+        </w:drawing>
+      </w:r>
+    </w:p>
+    <w:p>
+      <w:pPr>
+        <w:pStyle w:val="Heading1"/>
         <w:jc w:val="center"/>
+        <w:rPr>
+          <w:color w:val="000000" w:themeColor="text1"/>
+          <w:sz w:val="36"/>
+          <w:szCs w:val="36"/>
+        </w:rPr>
+      </w:pPr>
+      <w:r>
+        <w:rPr>
+          <w:noProof/>
+          <w:color w:val="000000" w:themeColor="text1"/>
+          <w:sz w:val="36"/>
+          <w:szCs w:val="36"/>
+        </w:rPr>
+        <mc:AlternateContent>
+          <mc:Choice Requires="wps">
+            <w:drawing>
+              <wp:anchor distT="0" distB="0" distL="114300" distR="114300" simplePos="0" relativeHeight="251659264" behindDoc="0" locked="0" layoutInCell="1" allowOverlap="1">
+                <wp:simplePos x="0" y="0"/>
+                <wp:positionH relativeFrom="column">
+                  <wp:posOffset>2724150</wp:posOffset>
+                </wp:positionH>
+                <wp:positionV relativeFrom="paragraph">
+                  <wp:posOffset>-1905</wp:posOffset>
+                </wp:positionV>
+                <wp:extent cx="857250" cy="323850"/>
+                <wp:effectExtent l="0" t="0" r="19050" b="19050"/>
+                <wp:wrapNone/>
+                <wp:docPr id="6" name="Text Box 6"/>
+                <wp:cNvGraphicFramePr/>
+                <a:graphic xmlns:a="http://schemas.openxmlformats.org/drawingml/2006/main">
+                  <a:graphicData uri="http://schemas.microsoft.com/office/word/2010/wordprocessingShape">
+                    <wps:wsp>
+                      <wps:cNvSpPr txBox="1"/>
+                      <wps:spPr>
+                        <a:xfrm>
+                          <a:off x="0" y="0"/>
+                          <a:ext cx="857250" cy="323850"/>
+                        </a:xfrm>
+                        <a:prstGeom prst="rect">
+                          <a:avLst/>
+                        </a:prstGeom>
+                        <a:solidFill>
+                          <a:schemeClr val="lt1"/>
+                        </a:solidFill>
+                        <a:ln w="6350">
+                          <a:solidFill>
+                            <a:prstClr val="black"/>
+                          </a:solidFill>
+                        </a:ln>
+                        <a:effectLst/>
+                      </wps:spPr>
+                      <wps:style>
+                        <a:lnRef idx="0">
+                          <a:schemeClr val="accent1"/>
+                        </a:lnRef>
+                        <a:fillRef idx="0">
+                          <a:schemeClr val="accent1"/>
+                        </a:fillRef>
+                        <a:effectRef idx="0">
+                          <a:schemeClr val="accent1"/>
+                        </a:effectRef>
+                        <a:fontRef idx="minor">
+                          <a:schemeClr val="dk1"/>
+                        </a:fontRef>
+                      </wps:style>
+                      <wps:txbx>
+                        <w:txbxContent>
+                          <w:p>
+                            <w:r>
+                              <w:t>Report Day</w:t>
+                            </w:r>
+                          </w:p>
+                        </w:txbxContent>
+                      </wps:txbx>
+                      <wps:bodyPr rot="0" spcFirstLastPara="0" vertOverflow="overflow" horzOverflow="overflow" vert="horz" wrap="square" lIns="91440" tIns="45720" rIns="91440" bIns="45720" numCol="1" spcCol="0" rtlCol="0" fromWordArt="0" anchor="t" anchorCtr="0" forceAA="0" compatLnSpc="1">
+                        <a:prstTxWarp prst="textNoShape">
+                          <a:avLst/>
+                        </a:prstTxWarp>
+                        <a:noAutofit/>
+                      </wps:bodyPr>
+                    </wps:wsp>
+                  </a:graphicData>
+                </a:graphic>
+                <wp14:sizeRelH relativeFrom="margin">
+                  <wp14:pctWidth>0</wp14:pctWidth>
+                </wp14:sizeRelH>
+                <wp14:sizeRelV relativeFrom="margin">
+                  <wp14:pctHeight>0</wp14:pctHeight>
+                </wp14:sizeRelV>
+              </wp:anchor>
+            </w:drawing>
+          </mc:Choice>
+          <mc:Fallback>
+            <w:pict>
+              <v:shapetype id="_x0000_t202" coordsize="21600,21600" o:spt="202" path="m,l,21600r21600,l21600,xe">
+                <v:stroke joinstyle="miter"/>
+                <v:path gradientshapeok="t" o:connecttype="rect"/>
+              </v:shapetype>
+              <v:shape id="Text Box 6" o:spid="_x0000_s1026" type="#_x0000_t202" style="position:absolute;left:0;text-align:left;margin-left:214.5pt;margin-top:-.15pt;width:67.5pt;height:25.5pt;z-index:251659264;visibility:visible;mso-wrap-style:square;mso-width-percent:0;mso-height-percent:0;mso-wrap-distance-left:9pt;mso-wrap-distance-top:0;mso-wrap-distance-right:9pt;mso-wrap-distance-bottom:0;mso-position-horizontal:absolute;mso-position-horizontal-relative:text;mso-position-vertical:absolute;mso-position-vertical-relative:text;mso-width-percent:0;mso-height-percent:0;mso-width-relative:margin;mso-height-relative:margin;v-text-anchor:top" o:gfxdata="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" fillcolor="white [3201]" strokeweight=".5pt">
+                <v:textbox>
+                  <w:txbxContent>
+                    <w:p>
+                      <w:r>
+                        <w:t>Report Day</w:t>
+                      </w:r>
+                    </w:p>
+                  </w:txbxContent>
+                </v:textbox>
+              </v:shape>
+            </w:pict>
+          </mc:Fallback>
+        </mc:AlternateContent>
+      </w:r>
+    </w:p>
+    <w:p>
+      <w:pPr>
+        <w:pStyle w:val="Heading1"/>
+        <w:numPr>
+          <w:ilvl w:val="0"/>
+          <w:numId w:val="1"/>
+        </w:numPr>
         <w:rPr>
           <w:color w:val="000000" w:themeColor="text1"/>
           <w:sz w:val="36"/>
@@ -102,17 +574,17 @@
           </w:tcPr>
           <w:p>
             <w:r>
-              <w:t>80</w:t>
-            </w:r>
-          </w:p>
-        </w:tc>
-        <w:tc>
-          <w:tcPr>
-            <w:tcW w:w="1915" w:type="dxa"/>
-          </w:tcPr>
-          <w:p>
-            <w:r>
-              <w:t>20</w:t>
+              <w:t>100</w:t>
+            </w:r>
+          </w:p>
+        </w:tc>
+        <w:tc>
+          <w:tcPr>
+            <w:tcW w:w="1915" w:type="dxa"/>
+          </w:tcPr>
+          <w:p>
+            <w:r>
+              <w:t>0</w:t>
             </w:r>
           </w:p>
         </w:tc>
@@ -144,17 +616,17 @@
           </w:tcPr>
           <w:p>
             <w:r>
-              <w:t>30</w:t>
-            </w:r>
-          </w:p>
-        </w:tc>
-        <w:tc>
-          <w:tcPr>
-            <w:tcW w:w="1915" w:type="dxa"/>
-          </w:tcPr>
-          <w:p>
-            <w:r>
-              <w:t>-20</w:t>
+              <w:t>100</w:t>
+            </w:r>
+          </w:p>
+        </w:tc>
+        <w:tc>
+          <w:tcPr>
+            <w:tcW w:w="1915" w:type="dxa"/>
+          </w:tcPr>
+          <w:p>
+            <w:r>
+              <w:t>-90</w:t>
             </w:r>
           </w:p>
         </w:tc>
@@ -186,17 +658,17 @@
           </w:tcPr>
           <w:p>
             <w:r>
-              <w:t>80</w:t>
-            </w:r>
-          </w:p>
-        </w:tc>
-        <w:tc>
-          <w:tcPr>
-            <w:tcW w:w="1915" w:type="dxa"/>
-          </w:tcPr>
-          <w:p>
-            <w:r>
-              <w:t>20</w:t>
+              <w:t>100</w:t>
+            </w:r>
+          </w:p>
+        </w:tc>
+        <w:tc>
+          <w:tcPr>
+            <w:tcW w:w="1915" w:type="dxa"/>
+          </w:tcPr>
+          <w:p>
+            <w:r>
+              <w:t>0</w:t>
             </w:r>
           </w:p>
         </w:tc>
@@ -228,17 +700,17 @@
           </w:tcPr>
           <w:p>
             <w:r>
-              <w:t>80</w:t>
-            </w:r>
-          </w:p>
-        </w:tc>
-        <w:tc>
-          <w:tcPr>
-            <w:tcW w:w="1915" w:type="dxa"/>
-          </w:tcPr>
-          <w:p>
-            <w:r>
-              <w:t>20</w:t>
+              <w:t>100</w:t>
+            </w:r>
+          </w:p>
+        </w:tc>
+        <w:tc>
+          <w:tcPr>
+            <w:tcW w:w="1915" w:type="dxa"/>
+          </w:tcPr>
+          <w:p>
+            <w:r>
+              <w:t>0</w:t>
             </w:r>
           </w:p>
         </w:tc>
@@ -260,27 +732,27 @@
           </w:tcPr>
           <w:p>
             <w:r>
-              <w:t>10</w:t>
-            </w:r>
-          </w:p>
-        </w:tc>
-        <w:tc>
-          <w:tcPr>
-            <w:tcW w:w="1915" w:type="dxa"/>
-          </w:tcPr>
-          <w:p>
-            <w:r>
-              <w:t>50</w:t>
-            </w:r>
-          </w:p>
-        </w:tc>
-        <w:tc>
-          <w:tcPr>
-            <w:tcW w:w="1915" w:type="dxa"/>
-          </w:tcPr>
-          <w:p>
-            <w:r>
-              <w:t>-40</w:t>
+              <w:t>70</w:t>
+            </w:r>
+          </w:p>
+        </w:tc>
+        <w:tc>
+          <w:tcPr>
+            <w:tcW w:w="1915" w:type="dxa"/>
+          </w:tcPr>
+          <w:p>
+            <w:r>
+              <w:t>0</w:t>
+            </w:r>
+          </w:p>
+        </w:tc>
+        <w:tc>
+          <w:tcPr>
+            <w:tcW w:w="1915" w:type="dxa"/>
+          </w:tcPr>
+          <w:p>
+            <w:r>
+              <w:t>70</w:t>
             </w:r>
           </w:p>
         </w:tc>
@@ -312,17 +784,17 @@
           </w:tcPr>
           <w:p>
             <w:r>
-              <w:t>20</w:t>
-            </w:r>
-          </w:p>
-        </w:tc>
-        <w:tc>
-          <w:tcPr>
-            <w:tcW w:w="1915" w:type="dxa"/>
-          </w:tcPr>
-          <w:p>
-            <w:r>
-              <w:t>-20</w:t>
+              <w:t>0</w:t>
+            </w:r>
+          </w:p>
+        </w:tc>
+        <w:tc>
+          <w:tcPr>
+            <w:tcW w:w="1915" w:type="dxa"/>
+          </w:tcPr>
+          <w:p>
+            <w:r>
+              <w:t>0</w:t>
             </w:r>
           </w:p>
           <w:p/>
@@ -356,11 +828,11 @@
       <w:r>
         <w:t>Therefore the project is behind schedule</w:t>
       </w:r>
-      <w:bookmarkStart w:id="0" w:name="_GoBack"/>
-      <w:bookmarkEnd w:id="0"/>
       <w:r>
         <w:t xml:space="preserve"> by 20 %</w:t>
       </w:r>
+      <w:bookmarkStart w:id="0" w:name="_GoBack"/>
+      <w:bookmarkEnd w:id="0"/>
     </w:p>
     <w:sectPr>
       <w:pgSz w:w="12240" w:h="15840"/>
@@ -376,6 +848,127 @@
     </w:sectPr>
   </w:body>
 </w:document>
+</file>
+
+<file path=word/numbering.xml><?xml version="1.0" encoding="utf-8"?>
+<w:numbering xmlns:wpc="http://schemas.microsoft.com/office/word/2010/wordprocessingCanvas" xmlns:mc="http://schemas.openxmlformats.org/markup-compatibility/2006" xmlns:o="urn:schemas-microsoft-com:office:office" xmlns:r="http://schemas.openxmlformats.org/officeDocument/2006/relationships" xmlns:m="http://schemas.openxmlformats.org/officeDocument/2006/math" xmlns:v="urn:schemas-microsoft-com:vml" xmlns:wp14="http://schemas.microsoft.com/office/word/2010/wordprocessingDrawing" xmlns:wp="http://schemas.openxmlformats.org/drawingml/2006/wordprocessingDrawing" xmlns:w10="urn:schemas-microsoft-com:office:word" xmlns:w="http://schemas.openxmlformats.org/wordprocessingml/2006/main" xmlns:w14="http://schemas.microsoft.com/office/word/2010/wordml" xmlns:wpg="http://schemas.microsoft.com/office/word/2010/wordprocessingGroup" xmlns:wpi="http://schemas.microsoft.com/office/word/2010/wordprocessingInk" xmlns:wne="http://schemas.microsoft.com/office/word/2006/wordml" xmlns:wps="http://schemas.microsoft.com/office/word/2010/wordprocessingShape" mc:Ignorable="w14 wp14">
+  <w:abstractNum w:abstractNumId="0">
+    <w:nsid w:val="6B1B4183"/>
+    <w:multiLevelType w:val="multilevel"/>
+    <w:tmpl w:val="04090021"/>
+    <w:lvl w:ilvl="0">
+      <w:start w:val="1"/>
+      <w:numFmt w:val="bullet"/>
+      <w:lvlText w:val=""/>
+      <w:lvlJc w:val="left"/>
+      <w:pPr>
+        <w:ind w:left="360" w:hanging="360"/>
+      </w:pPr>
+      <w:rPr>
+        <w:rFonts w:ascii="Wingdings" w:hAnsi="Wingdings" w:hint="default"/>
+      </w:rPr>
+    </w:lvl>
+    <w:lvl w:ilvl="1">
+      <w:start w:val="1"/>
+      <w:numFmt w:val="bullet"/>
+      <w:lvlText w:val=""/>
+      <w:lvlJc w:val="left"/>
+      <w:pPr>
+        <w:ind w:left="720" w:hanging="360"/>
+      </w:pPr>
+      <w:rPr>
+        <w:rFonts w:ascii="Wingdings" w:hAnsi="Wingdings" w:hint="default"/>
+      </w:rPr>
+    </w:lvl>
+    <w:lvl w:ilvl="2">
+      <w:start w:val="1"/>
+      <w:numFmt w:val="bullet"/>
+      <w:lvlText w:val=""/>
+      <w:lvlJc w:val="left"/>
+      <w:pPr>
+        <w:ind w:left="1080" w:hanging="360"/>
+      </w:pPr>
+      <w:rPr>
+        <w:rFonts w:ascii="Wingdings" w:hAnsi="Wingdings" w:hint="default"/>
+      </w:rPr>
+    </w:lvl>
+    <w:lvl w:ilvl="3">
+      <w:start w:val="1"/>
+      <w:numFmt w:val="bullet"/>
+      <w:lvlText w:val=""/>
+      <w:lvlJc w:val="left"/>
+      <w:pPr>
+        <w:ind w:left="1440" w:hanging="360"/>
+      </w:pPr>
+      <w:rPr>
+        <w:rFonts w:ascii="Symbol" w:hAnsi="Symbol" w:hint="default"/>
+      </w:rPr>
+    </w:lvl>
+    <w:lvl w:ilvl="4">
+      <w:start w:val="1"/>
+      <w:numFmt w:val="bullet"/>
+      <w:lvlText w:val=""/>
+      <w:lvlJc w:val="left"/>
+      <w:pPr>
+        <w:ind w:left="1800" w:hanging="360"/>
+      </w:pPr>
+      <w:rPr>
+        <w:rFonts w:ascii="Symbol" w:hAnsi="Symbol" w:hint="default"/>
+      </w:rPr>
+    </w:lvl>
+    <w:lvl w:ilvl="5">
+      <w:start w:val="1"/>
+      <w:numFmt w:val="bullet"/>
+      <w:lvlText w:val=""/>
+      <w:lvlJc w:val="left"/>
+      <w:pPr>
+        <w:ind w:left="2160" w:hanging="360"/>
+      </w:pPr>
+      <w:rPr>
+        <w:rFonts w:ascii="Wingdings" w:hAnsi="Wingdings" w:hint="default"/>
+      </w:rPr>
+    </w:lvl>
+    <w:lvl w:ilvl="6">
+      <w:start w:val="1"/>
+      <w:numFmt w:val="bullet"/>
+      <w:lvlText w:val=""/>
+      <w:lvlJc w:val="left"/>
+      <w:pPr>
+        <w:ind w:left="2520" w:hanging="360"/>
+      </w:pPr>
+      <w:rPr>
+        <w:rFonts w:ascii="Wingdings" w:hAnsi="Wingdings" w:hint="default"/>
+      </w:rPr>
+    </w:lvl>
+    <w:lvl w:ilvl="7">
+      <w:start w:val="1"/>
+      <w:numFmt w:val="bullet"/>
+      <w:lvlText w:val=""/>
+      <w:lvlJc w:val="left"/>
+      <w:pPr>
+        <w:ind w:left="2880" w:hanging="360"/>
+      </w:pPr>
+      <w:rPr>
+        <w:rFonts w:ascii="Symbol" w:hAnsi="Symbol" w:hint="default"/>
+      </w:rPr>
+    </w:lvl>
+    <w:lvl w:ilvl="8">
+      <w:start w:val="1"/>
+      <w:numFmt w:val="bullet"/>
+      <w:lvlText w:val=""/>
+      <w:lvlJc w:val="left"/>
+      <w:pPr>
+        <w:ind w:left="3240" w:hanging="360"/>
+      </w:pPr>
+      <w:rPr>
+        <w:rFonts w:ascii="Symbol" w:hAnsi="Symbol" w:hint="default"/>
+      </w:rPr>
+    </w:lvl>
+  </w:abstractNum>
+  <w:num w:numId="1">
+    <w:abstractNumId w:val="0"/>
+  </w:num>
+</w:numbering>
 </file>
 
 <file path=word/styles.xml><?xml version="1.0" encoding="utf-8"?>
@@ -628,6 +1221,36 @@
         <w:right w:w="108" w:type="dxa"/>
       </w:tblCellMar>
     </w:tblPr>
+  </w:style>
+  <w:style w:type="paragraph" w:styleId="BalloonText">
+    <w:name w:val="Balloon Text"/>
+    <w:basedOn w:val="Normal"/>
+    <w:link w:val="BalloonTextChar"/>
+    <w:uiPriority w:val="99"/>
+    <w:semiHidden/>
+    <w:unhideWhenUsed/>
+    <w:rsid w:val="00A13764"/>
+    <w:pPr>
+      <w:spacing w:after="0" w:line="240" w:lineRule="auto"/>
+    </w:pPr>
+    <w:rPr>
+      <w:rFonts w:ascii="Tahoma" w:hAnsi="Tahoma" w:cs="Tahoma"/>
+      <w:sz w:val="16"/>
+      <w:szCs w:val="16"/>
+    </w:rPr>
+  </w:style>
+  <w:style w:type="character" w:customStyle="1" w:styleId="BalloonTextChar">
+    <w:name w:val="Balloon Text Char"/>
+    <w:basedOn w:val="DefaultParagraphFont"/>
+    <w:link w:val="BalloonText"/>
+    <w:uiPriority w:val="99"/>
+    <w:semiHidden/>
+    <w:rsid w:val="00A13764"/>
+    <w:rPr>
+      <w:rFonts w:ascii="Tahoma" w:hAnsi="Tahoma" w:cs="Tahoma"/>
+      <w:sz w:val="16"/>
+      <w:szCs w:val="16"/>
+    </w:rPr>
   </w:style>
 </w:styles>
 </file>
@@ -883,7 +1506,312 @@
       </w:tblCellMar>
     </w:tblPr>
   </w:style>
+  <w:style w:type="paragraph" w:styleId="BalloonText">
+    <w:name w:val="Balloon Text"/>
+    <w:basedOn w:val="Normal"/>
+    <w:link w:val="BalloonTextChar"/>
+    <w:uiPriority w:val="99"/>
+    <w:semiHidden/>
+    <w:unhideWhenUsed/>
+    <w:rsid w:val="00A13764"/>
+    <w:pPr>
+      <w:spacing w:after="0" w:line="240" w:lineRule="auto"/>
+    </w:pPr>
+    <w:rPr>
+      <w:rFonts w:ascii="Tahoma" w:hAnsi="Tahoma" w:cs="Tahoma"/>
+      <w:sz w:val="16"/>
+      <w:szCs w:val="16"/>
+    </w:rPr>
+  </w:style>
+  <w:style w:type="character" w:customStyle="1" w:styleId="BalloonTextChar">
+    <w:name w:val="Balloon Text Char"/>
+    <w:basedOn w:val="DefaultParagraphFont"/>
+    <w:link w:val="BalloonText"/>
+    <w:uiPriority w:val="99"/>
+    <w:semiHidden/>
+    <w:rsid w:val="00A13764"/>
+    <w:rPr>
+      <w:rFonts w:ascii="Tahoma" w:hAnsi="Tahoma" w:cs="Tahoma"/>
+      <w:sz w:val="16"/>
+      <w:szCs w:val="16"/>
+    </w:rPr>
+  </w:style>
 </w:styles>
+</file>
+
+<file path=word/charts/chart1.xml><?xml version="1.0" encoding="utf-8"?>
+<c:chartSpace xmlns:c="http://schemas.openxmlformats.org/drawingml/2006/chart" xmlns:a="http://schemas.openxmlformats.org/drawingml/2006/main" xmlns:r="http://schemas.openxmlformats.org/officeDocument/2006/relationships">
+  <c:date1904 val="0"/>
+  <c:lang val="en-US"/>
+  <c:roundedCorners val="0"/>
+  <mc:AlternateContent xmlns:mc="http://schemas.openxmlformats.org/markup-compatibility/2006">
+    <mc:Choice xmlns:c14="http://schemas.microsoft.com/office/drawing/2007/8/2/chart" Requires="c14">
+      <c14:style val="102"/>
+    </mc:Choice>
+    <mc:Fallback>
+      <c:style val="2"/>
+    </mc:Fallback>
+  </mc:AlternateContent>
+  <c:chart>
+    <c:autoTitleDeleted val="0"/>
+    <c:plotArea>
+      <c:layout>
+        <c:manualLayout>
+          <c:layoutTarget val="inner"/>
+          <c:xMode val="edge"/>
+          <c:yMode val="edge"/>
+          <c:x val="0.12207022587443128"/>
+          <c:y val="6.3492063492063489E-2"/>
+          <c:w val="0.69451651338413067"/>
+          <c:h val="0.85693788276465443"/>
+        </c:manualLayout>
+      </c:layout>
+      <c:barChart>
+        <c:barDir val="bar"/>
+        <c:grouping val="stacked"/>
+        <c:varyColors val="0"/>
+        <c:ser>
+          <c:idx val="0"/>
+          <c:order val="0"/>
+          <c:tx>
+            <c:strRef>
+              <c:f>Sheet1!$B$1</c:f>
+              <c:strCache>
+                <c:ptCount val="1"/>
+                <c:pt idx="0">
+                  <c:v>Start Date</c:v>
+                </c:pt>
+              </c:strCache>
+            </c:strRef>
+          </c:tx>
+          <c:invertIfNegative val="0"/>
+          <c:cat>
+            <c:strRef>
+              <c:f>Sheet1!$A$2:$A$7</c:f>
+              <c:strCache>
+                <c:ptCount val="6"/>
+                <c:pt idx="0">
+                  <c:v>Demo</c:v>
+                </c:pt>
+                <c:pt idx="1">
+                  <c:v>Report</c:v>
+                </c:pt>
+                <c:pt idx="2">
+                  <c:v>Leverage</c:v>
+                </c:pt>
+                <c:pt idx="3">
+                  <c:v>Lift</c:v>
+                </c:pt>
+                <c:pt idx="4">
+                  <c:v>Confidence</c:v>
+                </c:pt>
+                <c:pt idx="5">
+                  <c:v>Support</c:v>
+                </c:pt>
+              </c:strCache>
+            </c:strRef>
+          </c:cat>
+          <c:val>
+            <c:numRef>
+              <c:f>Sheet1!$B$2:$B$7</c:f>
+              <c:numCache>
+                <c:formatCode>General</c:formatCode>
+                <c:ptCount val="6"/>
+                <c:pt idx="0">
+                  <c:v>15</c:v>
+                </c:pt>
+                <c:pt idx="1">
+                  <c:v>10</c:v>
+                </c:pt>
+                <c:pt idx="2">
+                  <c:v>6</c:v>
+                </c:pt>
+                <c:pt idx="3">
+                  <c:v>6</c:v>
+                </c:pt>
+                <c:pt idx="4">
+                  <c:v>6</c:v>
+                </c:pt>
+                <c:pt idx="5">
+                  <c:v>0</c:v>
+                </c:pt>
+              </c:numCache>
+            </c:numRef>
+          </c:val>
+        </c:ser>
+        <c:ser>
+          <c:idx val="1"/>
+          <c:order val="1"/>
+          <c:tx>
+            <c:strRef>
+              <c:f>Sheet1!$C$1</c:f>
+              <c:strCache>
+                <c:ptCount val="1"/>
+                <c:pt idx="0">
+                  <c:v>End Date</c:v>
+                </c:pt>
+              </c:strCache>
+            </c:strRef>
+          </c:tx>
+          <c:invertIfNegative val="0"/>
+          <c:cat>
+            <c:strRef>
+              <c:f>Sheet1!$A$2:$A$7</c:f>
+              <c:strCache>
+                <c:ptCount val="6"/>
+                <c:pt idx="0">
+                  <c:v>Demo</c:v>
+                </c:pt>
+                <c:pt idx="1">
+                  <c:v>Report</c:v>
+                </c:pt>
+                <c:pt idx="2">
+                  <c:v>Leverage</c:v>
+                </c:pt>
+                <c:pt idx="3">
+                  <c:v>Lift</c:v>
+                </c:pt>
+                <c:pt idx="4">
+                  <c:v>Confidence</c:v>
+                </c:pt>
+                <c:pt idx="5">
+                  <c:v>Support</c:v>
+                </c:pt>
+              </c:strCache>
+            </c:strRef>
+          </c:cat>
+          <c:val>
+            <c:numRef>
+              <c:f>Sheet1!$C$2:$C$7</c:f>
+              <c:numCache>
+                <c:formatCode>General</c:formatCode>
+                <c:ptCount val="6"/>
+                <c:pt idx="0">
+                  <c:v>2</c:v>
+                </c:pt>
+                <c:pt idx="1">
+                  <c:v>4</c:v>
+                </c:pt>
+                <c:pt idx="2">
+                  <c:v>2</c:v>
+                </c:pt>
+                <c:pt idx="3">
+                  <c:v>2</c:v>
+                </c:pt>
+                <c:pt idx="4">
+                  <c:v>3</c:v>
+                </c:pt>
+                <c:pt idx="5">
+                  <c:v>5</c:v>
+                </c:pt>
+              </c:numCache>
+            </c:numRef>
+          </c:val>
+        </c:ser>
+        <c:dLbls>
+          <c:showLegendKey val="0"/>
+          <c:showVal val="0"/>
+          <c:showCatName val="0"/>
+          <c:showSerName val="0"/>
+          <c:showPercent val="0"/>
+          <c:showBubbleSize val="0"/>
+        </c:dLbls>
+        <c:gapWidth val="150"/>
+        <c:overlap val="100"/>
+        <c:axId val="212387328"/>
+        <c:axId val="153692992"/>
+      </c:barChart>
+      <c:catAx>
+        <c:axId val="212387328"/>
+        <c:scaling>
+          <c:orientation val="minMax"/>
+        </c:scaling>
+        <c:delete val="0"/>
+        <c:axPos val="l"/>
+        <c:majorTickMark val="out"/>
+        <c:minorTickMark val="none"/>
+        <c:tickLblPos val="nextTo"/>
+        <c:crossAx val="153692992"/>
+        <c:crosses val="autoZero"/>
+        <c:auto val="1"/>
+        <c:lblAlgn val="ctr"/>
+        <c:lblOffset val="100"/>
+        <c:noMultiLvlLbl val="0"/>
+      </c:catAx>
+      <c:valAx>
+        <c:axId val="153692992"/>
+        <c:scaling>
+          <c:orientation val="minMax"/>
+        </c:scaling>
+        <c:delete val="0"/>
+        <c:axPos val="b"/>
+        <c:majorGridlines/>
+        <c:numFmt formatCode="General" sourceLinked="1"/>
+        <c:majorTickMark val="out"/>
+        <c:minorTickMark val="none"/>
+        <c:tickLblPos val="nextTo"/>
+        <c:crossAx val="212387328"/>
+        <c:crosses val="autoZero"/>
+        <c:crossBetween val="between"/>
+      </c:valAx>
+    </c:plotArea>
+    <c:legend>
+      <c:legendPos val="r"/>
+      <c:overlay val="0"/>
+    </c:legend>
+    <c:plotVisOnly val="1"/>
+    <c:dispBlanksAs val="gap"/>
+    <c:showDLblsOverMax val="0"/>
+  </c:chart>
+  <c:externalData r:id="rId1">
+    <c:autoUpdate val="0"/>
+  </c:externalData>
+  <c:userShapes r:id="rId2"/>
+</c:chartSpace>
+</file>
+
+<file path=word/drawings/drawing1.xml><?xml version="1.0" encoding="utf-8"?>
+<c:userShapes xmlns:c="http://schemas.openxmlformats.org/drawingml/2006/chart">
+  <cdr:relSizeAnchor xmlns:cdr="http://schemas.openxmlformats.org/drawingml/2006/chartDrawing">
+    <cdr:from>
+      <cdr:x>0.51858</cdr:x>
+      <cdr:y>0.05952</cdr:y>
+    </cdr:from>
+    <cdr:to>
+      <cdr:x>0.51858</cdr:x>
+      <cdr:y>0.98512</cdr:y>
+    </cdr:to>
+    <cdr:cxnSp macro="">
+      <cdr:nvCxnSpPr>
+        <cdr:cNvPr id="2" name="Straight Connector 1"/>
+        <cdr:cNvCxnSpPr/>
+      </cdr:nvCxnSpPr>
+      <cdr:spPr>
+        <a:xfrm xmlns:a="http://schemas.openxmlformats.org/drawingml/2006/main">
+          <a:off x="3057525" y="190499"/>
+          <a:ext cx="0" cy="2962275"/>
+        </a:xfrm>
+        <a:prstGeom xmlns:a="http://schemas.openxmlformats.org/drawingml/2006/main" prst="line">
+          <a:avLst/>
+        </a:prstGeom>
+      </cdr:spPr>
+      <cdr:style>
+        <a:lnRef xmlns:a="http://schemas.openxmlformats.org/drawingml/2006/main" idx="2">
+          <a:schemeClr val="dk1"/>
+        </a:lnRef>
+        <a:fillRef xmlns:a="http://schemas.openxmlformats.org/drawingml/2006/main" idx="0">
+          <a:schemeClr val="dk1"/>
+        </a:fillRef>
+        <a:effectRef xmlns:a="http://schemas.openxmlformats.org/drawingml/2006/main" idx="1">
+          <a:schemeClr val="dk1"/>
+        </a:effectRef>
+        <a:fontRef xmlns:a="http://schemas.openxmlformats.org/drawingml/2006/main" idx="minor">
+          <a:schemeClr val="tx1"/>
+        </a:fontRef>
+      </cdr:style>
+    </cdr:cxnSp>
+  </cdr:relSizeAnchor>
+</c:userShapes>
 </file>
 
 <file path=word/theme/theme1.xml><?xml version="1.0" encoding="utf-8"?>

</xml_diff>

<commit_message>
earned value anaylsis edited
</commit_message>
<xml_diff>
--- a/Earned value analysis.docx
+++ b/Earned value analysis.docx
@@ -24,7 +24,6 @@
         <w:t>Project Schedule</w:t>
       </w:r>
     </w:p>
-    <w:p/>
     <w:tbl>
       <w:tblPr>
         <w:tblStyle w:val="TableGrid"/>
@@ -42,12 +41,6 @@
             <w:tcW w:w="3192" w:type="dxa"/>
           </w:tcPr>
           <w:p>
-            <w:pPr>
-              <w:rPr>
-                <w:b/>
-                <w:bCs/>
-              </w:rPr>
-            </w:pPr>
             <w:r>
               <w:rPr>
                 <w:b/>
@@ -55,7 +48,7 @@
                 <w:sz w:val="32"/>
                 <w:szCs w:val="32"/>
               </w:rPr>
-              <w:t xml:space="preserve">Activity </w:t>
+              <w:t>Activity</w:t>
             </w:r>
           </w:p>
         </w:tc>
@@ -119,7 +112,7 @@
           </w:tcPr>
           <w:p>
             <w:r>
-              <w:t>4</w:t>
+              <w:t>5</w:t>
             </w:r>
           </w:p>
         </w:tc>
@@ -249,7 +242,7 @@
           </w:tcPr>
           <w:p>
             <w:r>
-              <w:t>4</w:t>
+              <w:t>3</w:t>
             </w:r>
           </w:p>
         </w:tc>
@@ -282,6 +275,38 @@
           <w:p>
             <w:r>
               <w:t>2</w:t>
+            </w:r>
+          </w:p>
+        </w:tc>
+      </w:tr>
+      <w:tr>
+        <w:tc>
+          <w:tcPr>
+            <w:tcW w:w="3192" w:type="dxa"/>
+          </w:tcPr>
+          <w:p>
+            <w:r>
+              <w:t xml:space="preserve">Presentation </w:t>
+            </w:r>
+          </w:p>
+        </w:tc>
+        <w:tc>
+          <w:tcPr>
+            <w:tcW w:w="3192" w:type="dxa"/>
+          </w:tcPr>
+          <w:p>
+            <w:r>
+              <w:t>Report</w:t>
+            </w:r>
+          </w:p>
+        </w:tc>
+        <w:tc>
+          <w:tcPr>
+            <w:tcW w:w="3192" w:type="dxa"/>
+          </w:tcPr>
+          <w:p>
+            <w:r>
+              <w:t>3</w:t>
             </w:r>
           </w:p>
         </w:tc>
@@ -337,7 +362,6 @@
           <w:sz w:val="36"/>
           <w:szCs w:val="36"/>
         </w:rPr>
-        <w:lastRenderedPageBreak/>
         <w:drawing>
           <wp:inline distT="0" distB="0" distL="0" distR="0">
             <wp:extent cx="5895975" cy="3200400"/>
@@ -376,7 +400,7 @@
               <wp:anchor distT="0" distB="0" distL="114300" distR="114300" simplePos="0" relativeHeight="251659264" behindDoc="0" locked="0" layoutInCell="1" allowOverlap="1">
                 <wp:simplePos x="0" y="0"/>
                 <wp:positionH relativeFrom="column">
-                  <wp:posOffset>2724150</wp:posOffset>
+                  <wp:posOffset>3276600</wp:posOffset>
                 </wp:positionH>
                 <wp:positionV relativeFrom="paragraph">
                   <wp:posOffset>-1905</wp:posOffset>
@@ -455,7 +479,7 @@
                 <v:stroke joinstyle="miter"/>
                 <v:path gradientshapeok="t" o:connecttype="rect"/>
               </v:shapetype>
-              <v:shape id="Text Box 6" o:spid="_x0000_s1026" type="#_x0000_t202" style="position:absolute;left:0;text-align:left;margin-left:214.5pt;margin-top:-.15pt;width:67.5pt;height:25.5pt;z-index:251659264;visibility:visible;mso-wrap-style:square;mso-width-percent:0;mso-height-percent:0;mso-wrap-distance-left:9pt;mso-wrap-distance-top:0;mso-wrap-distance-right:9pt;mso-wrap-distance-bottom:0;mso-position-horizontal:absolute;mso-position-horizontal-relative:text;mso-position-vertical:absolute;mso-position-vertical-relative:text;mso-width-percent:0;mso-height-percent:0;mso-width-relative:margin;mso-height-relative:margin;v-text-anchor:top" o:gfxdata="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" fillcolor="white [3201]" strokeweight=".5pt">
+              <v:shape id="Text Box 6" o:spid="_x0000_s1026" type="#_x0000_t202" style="position:absolute;left:0;text-align:left;margin-left:258pt;margin-top:-.15pt;width:67.5pt;height:25.5pt;z-index:251659264;visibility:visible;mso-wrap-style:square;mso-width-percent:0;mso-height-percent:0;mso-wrap-distance-left:9pt;mso-wrap-distance-top:0;mso-wrap-distance-right:9pt;mso-wrap-distance-bottom:0;mso-position-horizontal:absolute;mso-position-horizontal-relative:text;mso-position-vertical:absolute;mso-position-vertical-relative:text;mso-width-percent:0;mso-height-percent:0;mso-width-relative:margin;mso-height-relative:margin;v-text-anchor:top" o:gfxdata="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" fillcolor="white [3201]" strokeweight=".5pt">
                 <v:textbox>
                   <w:txbxContent>
                     <w:p>
@@ -493,6 +517,7 @@
         <w:t>Earned value analysis</w:t>
       </w:r>
     </w:p>
+    <w:p/>
     <w:tbl>
       <w:tblPr>
         <w:tblStyle w:val="TableGrid"/>
@@ -500,25 +525,26 @@
         <w:tblLook w:val="04A0" w:firstRow="1" w:lastRow="0" w:firstColumn="1" w:lastColumn="0" w:noHBand="0" w:noVBand="1"/>
       </w:tblPr>
       <w:tblGrid>
-        <w:gridCol w:w="1915"/>
-        <w:gridCol w:w="1915"/>
-        <w:gridCol w:w="1915"/>
-        <w:gridCol w:w="1915"/>
+        <w:gridCol w:w="2384"/>
+        <w:gridCol w:w="2378"/>
+        <w:gridCol w:w="2379"/>
+        <w:gridCol w:w="2435"/>
       </w:tblGrid>
       <w:tr>
         <w:tc>
           <w:tcPr>
-            <w:tcW w:w="1915" w:type="dxa"/>
-          </w:tcPr>
-          <w:p>
-            <w:r>
+            <w:tcW w:w="2394" w:type="dxa"/>
+          </w:tcPr>
+          <w:p>
+            <w:r>
+              <w:lastRenderedPageBreak/>
               <w:t>Tasks</w:t>
             </w:r>
           </w:p>
         </w:tc>
         <w:tc>
           <w:tcPr>
-            <w:tcW w:w="1915" w:type="dxa"/>
+            <w:tcW w:w="2394" w:type="dxa"/>
           </w:tcPr>
           <w:p>
             <w:r>
@@ -528,7 +554,7 @@
         </w:tc>
         <w:tc>
           <w:tcPr>
-            <w:tcW w:w="1915" w:type="dxa"/>
+            <w:tcW w:w="2394" w:type="dxa"/>
           </w:tcPr>
           <w:p>
             <w:r>
@@ -538,7 +564,7 @@
         </w:tc>
         <w:tc>
           <w:tcPr>
-            <w:tcW w:w="1915" w:type="dxa"/>
+            <w:tcW w:w="2394" w:type="dxa"/>
           </w:tcPr>
           <w:p>
             <w:r>
@@ -550,7 +576,7 @@
       <w:tr>
         <w:tc>
           <w:tcPr>
-            <w:tcW w:w="1915" w:type="dxa"/>
+            <w:tcW w:w="2394" w:type="dxa"/>
           </w:tcPr>
           <w:p>
             <w:r>
@@ -560,7 +586,7 @@
         </w:tc>
         <w:tc>
           <w:tcPr>
-            <w:tcW w:w="1915" w:type="dxa"/>
+            <w:tcW w:w="2394" w:type="dxa"/>
           </w:tcPr>
           <w:p>
             <w:r>
@@ -570,7 +596,7 @@
         </w:tc>
         <w:tc>
           <w:tcPr>
-            <w:tcW w:w="1915" w:type="dxa"/>
+            <w:tcW w:w="2394" w:type="dxa"/>
           </w:tcPr>
           <w:p>
             <w:r>
@@ -580,7 +606,7 @@
         </w:tc>
         <w:tc>
           <w:tcPr>
-            <w:tcW w:w="1915" w:type="dxa"/>
+            <w:tcW w:w="2394" w:type="dxa"/>
           </w:tcPr>
           <w:p>
             <w:r>
@@ -592,7 +618,7 @@
       <w:tr>
         <w:tc>
           <w:tcPr>
-            <w:tcW w:w="1915" w:type="dxa"/>
+            <w:tcW w:w="2394" w:type="dxa"/>
           </w:tcPr>
           <w:p>
             <w:r>
@@ -602,17 +628,7 @@
         </w:tc>
         <w:tc>
           <w:tcPr>
-            <w:tcW w:w="1915" w:type="dxa"/>
-          </w:tcPr>
-          <w:p>
-            <w:r>
-              <w:t>10</w:t>
-            </w:r>
-          </w:p>
-        </w:tc>
-        <w:tc>
-          <w:tcPr>
-            <w:tcW w:w="1915" w:type="dxa"/>
+            <w:tcW w:w="2394" w:type="dxa"/>
           </w:tcPr>
           <w:p>
             <w:r>
@@ -622,11 +638,21 @@
         </w:tc>
         <w:tc>
           <w:tcPr>
-            <w:tcW w:w="1915" w:type="dxa"/>
-          </w:tcPr>
-          <w:p>
-            <w:r>
-              <w:t>-90</w:t>
+            <w:tcW w:w="2394" w:type="dxa"/>
+          </w:tcPr>
+          <w:p>
+            <w:r>
+              <w:t>100</w:t>
+            </w:r>
+          </w:p>
+        </w:tc>
+        <w:tc>
+          <w:tcPr>
+            <w:tcW w:w="2394" w:type="dxa"/>
+          </w:tcPr>
+          <w:p>
+            <w:r>
+              <w:t>0</w:t>
             </w:r>
           </w:p>
         </w:tc>
@@ -634,7 +660,7 @@
       <w:tr>
         <w:tc>
           <w:tcPr>
-            <w:tcW w:w="1915" w:type="dxa"/>
+            <w:tcW w:w="2394" w:type="dxa"/>
           </w:tcPr>
           <w:p>
             <w:r>
@@ -644,7 +670,7 @@
         </w:tc>
         <w:tc>
           <w:tcPr>
-            <w:tcW w:w="1915" w:type="dxa"/>
+            <w:tcW w:w="2394" w:type="dxa"/>
           </w:tcPr>
           <w:p>
             <w:r>
@@ -654,7 +680,7 @@
         </w:tc>
         <w:tc>
           <w:tcPr>
-            <w:tcW w:w="1915" w:type="dxa"/>
+            <w:tcW w:w="2394" w:type="dxa"/>
           </w:tcPr>
           <w:p>
             <w:r>
@@ -664,7 +690,7 @@
         </w:tc>
         <w:tc>
           <w:tcPr>
-            <w:tcW w:w="1915" w:type="dxa"/>
+            <w:tcW w:w="2394" w:type="dxa"/>
           </w:tcPr>
           <w:p>
             <w:r>
@@ -676,7 +702,7 @@
       <w:tr>
         <w:tc>
           <w:tcPr>
-            <w:tcW w:w="1915" w:type="dxa"/>
+            <w:tcW w:w="2394" w:type="dxa"/>
           </w:tcPr>
           <w:p>
             <w:r>
@@ -686,7 +712,7 @@
         </w:tc>
         <w:tc>
           <w:tcPr>
-            <w:tcW w:w="1915" w:type="dxa"/>
+            <w:tcW w:w="2394" w:type="dxa"/>
           </w:tcPr>
           <w:p>
             <w:r>
@@ -696,7 +722,7 @@
         </w:tc>
         <w:tc>
           <w:tcPr>
-            <w:tcW w:w="1915" w:type="dxa"/>
+            <w:tcW w:w="2394" w:type="dxa"/>
           </w:tcPr>
           <w:p>
             <w:r>
@@ -706,7 +732,7 @@
         </w:tc>
         <w:tc>
           <w:tcPr>
-            <w:tcW w:w="1915" w:type="dxa"/>
+            <w:tcW w:w="2394" w:type="dxa"/>
           </w:tcPr>
           <w:p>
             <w:r>
@@ -718,7 +744,7 @@
       <w:tr>
         <w:tc>
           <w:tcPr>
-            <w:tcW w:w="1915" w:type="dxa"/>
+            <w:tcW w:w="2394" w:type="dxa"/>
           </w:tcPr>
           <w:p>
             <w:r>
@@ -728,31 +754,31 @@
         </w:tc>
         <w:tc>
           <w:tcPr>
-            <w:tcW w:w="1915" w:type="dxa"/>
-          </w:tcPr>
-          <w:p>
-            <w:r>
-              <w:t>70</w:t>
-            </w:r>
-          </w:p>
-        </w:tc>
-        <w:tc>
-          <w:tcPr>
-            <w:tcW w:w="1915" w:type="dxa"/>
-          </w:tcPr>
-          <w:p>
-            <w:r>
-              <w:t>0</w:t>
-            </w:r>
-          </w:p>
-        </w:tc>
-        <w:tc>
-          <w:tcPr>
-            <w:tcW w:w="1915" w:type="dxa"/>
-          </w:tcPr>
-          <w:p>
-            <w:r>
-              <w:t>70</w:t>
+            <w:tcW w:w="2394" w:type="dxa"/>
+          </w:tcPr>
+          <w:p>
+            <w:r>
+              <w:t>90</w:t>
+            </w:r>
+          </w:p>
+        </w:tc>
+        <w:tc>
+          <w:tcPr>
+            <w:tcW w:w="2394" w:type="dxa"/>
+          </w:tcPr>
+          <w:p>
+            <w:r>
+              <w:t>100</w:t>
+            </w:r>
+          </w:p>
+        </w:tc>
+        <w:tc>
+          <w:tcPr>
+            <w:tcW w:w="2394" w:type="dxa"/>
+          </w:tcPr>
+          <w:p>
+            <w:r>
+              <w:t>-10</w:t>
             </w:r>
           </w:p>
         </w:tc>
@@ -760,7 +786,7 @@
       <w:tr>
         <w:tc>
           <w:tcPr>
-            <w:tcW w:w="1915" w:type="dxa"/>
+            <w:tcW w:w="2394" w:type="dxa"/>
           </w:tcPr>
           <w:p>
             <w:r>
@@ -770,7 +796,17 @@
         </w:tc>
         <w:tc>
           <w:tcPr>
-            <w:tcW w:w="1915" w:type="dxa"/>
+            <w:tcW w:w="2394" w:type="dxa"/>
+          </w:tcPr>
+          <w:p>
+            <w:r>
+              <w:t>10</w:t>
+            </w:r>
+          </w:p>
+        </w:tc>
+        <w:tc>
+          <w:tcPr>
+            <w:tcW w:w="2394" w:type="dxa"/>
           </w:tcPr>
           <w:p>
             <w:r>
@@ -780,7 +816,39 @@
         </w:tc>
         <w:tc>
           <w:tcPr>
-            <w:tcW w:w="1915" w:type="dxa"/>
+            <w:tcW w:w="2394" w:type="dxa"/>
+          </w:tcPr>
+          <w:p>
+            <w:r>
+              <w:t>10</w:t>
+            </w:r>
+          </w:p>
+        </w:tc>
+      </w:tr>
+      <w:tr>
+        <w:tc>
+          <w:tcPr>
+            <w:tcW w:w="2394" w:type="dxa"/>
+          </w:tcPr>
+          <w:p>
+            <w:r>
+              <w:t>Presentation</w:t>
+            </w:r>
+          </w:p>
+        </w:tc>
+        <w:tc>
+          <w:tcPr>
+            <w:tcW w:w="2394" w:type="dxa"/>
+          </w:tcPr>
+          <w:p>
+            <w:r>
+              <w:t>80</w:t>
+            </w:r>
+          </w:p>
+        </w:tc>
+        <w:tc>
+          <w:tcPr>
+            <w:tcW w:w="2394" w:type="dxa"/>
           </w:tcPr>
           <w:p>
             <w:r>
@@ -790,49 +858,73 @@
         </w:tc>
         <w:tc>
           <w:tcPr>
-            <w:tcW w:w="1915" w:type="dxa"/>
-          </w:tcPr>
-          <w:p>
-            <w:r>
-              <w:t>0</w:t>
+            <w:tcW w:w="2394" w:type="dxa"/>
+          </w:tcPr>
+          <w:p>
+            <w:r>
+              <w:t>80</w:t>
             </w:r>
           </w:p>
           <w:p/>
           <w:tbl>
             <w:tblPr>
               <w:tblStyle w:val="TableGrid"/>
-              <w:tblW w:w="0" w:type="auto"/>
+              <w:tblW w:w="2209" w:type="dxa"/>
               <w:tblLook w:val="04A0" w:firstRow="1" w:lastRow="0" w:firstColumn="1" w:lastColumn="0" w:noHBand="0" w:noVBand="1"/>
             </w:tblPr>
             <w:tblGrid>
-              <w:gridCol w:w="1684"/>
+              <w:gridCol w:w="2209"/>
             </w:tblGrid>
             <w:tr>
+              <w:trPr>
+                <w:trHeight w:val="584"/>
+              </w:trPr>
               <w:tc>
                 <w:tcPr>
-                  <w:tcW w:w="1684" w:type="dxa"/>
+                  <w:tcW w:w="2209" w:type="dxa"/>
                 </w:tcPr>
                 <w:p>
+                  <w:pPr>
+                    <w:tabs>
+                      <w:tab w:val="center" w:pos="1089"/>
+                    </w:tabs>
+                  </w:pPr>
                   <w:r>
-                    <w:t>Total:-20</w:t>
+                    <w:t>Total: 80</w:t>
                   </w:r>
                 </w:p>
               </w:tc>
             </w:tr>
           </w:tbl>
-          <w:p/>
+          <w:p>
+            <w:pPr>
+              <w:tabs>
+                <w:tab w:val="center" w:pos="1089"/>
+              </w:tabs>
+            </w:pPr>
+            <w:r>
+              <w:tab/>
+            </w:r>
+          </w:p>
         </w:tc>
       </w:tr>
     </w:tbl>
+    <w:p/>
     <w:p>
       <w:r>
-        <w:t>Therefore the project is behind schedule</w:t>
+        <w:t xml:space="preserve">Therefore the project is ahead of </w:t>
       </w:r>
       <w:r>
-        <w:t xml:space="preserve"> by 20 %</w:t>
+        <w:t>schedule</w:t>
+      </w:r>
+      <w:r>
+        <w:t xml:space="preserve"> by 8</w:t>
       </w:r>
       <w:bookmarkStart w:id="0" w:name="_GoBack"/>
       <w:bookmarkEnd w:id="0"/>
+      <w:r>
+        <w:t>0 %</w:t>
+      </w:r>
     </w:p>
     <w:sectPr>
       <w:pgSz w:w="12240" w:h="15840"/>
@@ -1587,25 +1679,28 @@
           <c:invertIfNegative val="0"/>
           <c:cat>
             <c:strRef>
-              <c:f>Sheet1!$A$2:$A$7</c:f>
+              <c:f>Sheet1!$A$2:$A$8</c:f>
               <c:strCache>
-                <c:ptCount val="6"/>
+                <c:ptCount val="7"/>
                 <c:pt idx="0">
+                  <c:v>Presentation</c:v>
+                </c:pt>
+                <c:pt idx="1">
                   <c:v>Demo</c:v>
                 </c:pt>
-                <c:pt idx="1">
+                <c:pt idx="2">
                   <c:v>Report</c:v>
                 </c:pt>
-                <c:pt idx="2">
+                <c:pt idx="3">
                   <c:v>Leverage</c:v>
                 </c:pt>
-                <c:pt idx="3">
+                <c:pt idx="4">
                   <c:v>Lift</c:v>
                 </c:pt>
-                <c:pt idx="4">
+                <c:pt idx="5">
                   <c:v>Confidence</c:v>
                 </c:pt>
-                <c:pt idx="5">
+                <c:pt idx="6">
                   <c:v>Support</c:v>
                 </c:pt>
               </c:strCache>
@@ -1613,18 +1708,18 @@
           </c:cat>
           <c:val>
             <c:numRef>
-              <c:f>Sheet1!$B$2:$B$7</c:f>
+              <c:f>Sheet1!$B$2:$B$8</c:f>
               <c:numCache>
                 <c:formatCode>General</c:formatCode>
-                <c:ptCount val="6"/>
+                <c:ptCount val="7"/>
                 <c:pt idx="0">
-                  <c:v>15</c:v>
+                  <c:v>14</c:v>
                 </c:pt>
                 <c:pt idx="1">
+                  <c:v>14</c:v>
+                </c:pt>
+                <c:pt idx="2">
                   <c:v>10</c:v>
-                </c:pt>
-                <c:pt idx="2">
-                  <c:v>6</c:v>
                 </c:pt>
                 <c:pt idx="3">
                   <c:v>6</c:v>
@@ -1633,6 +1728,9 @@
                   <c:v>6</c:v>
                 </c:pt>
                 <c:pt idx="5">
+                  <c:v>6</c:v>
+                </c:pt>
+                <c:pt idx="6">
                   <c:v>0</c:v>
                 </c:pt>
               </c:numCache>
@@ -1656,25 +1754,28 @@
           <c:invertIfNegative val="0"/>
           <c:cat>
             <c:strRef>
-              <c:f>Sheet1!$A$2:$A$7</c:f>
+              <c:f>Sheet1!$A$2:$A$8</c:f>
               <c:strCache>
-                <c:ptCount val="6"/>
+                <c:ptCount val="7"/>
                 <c:pt idx="0">
+                  <c:v>Presentation</c:v>
+                </c:pt>
+                <c:pt idx="1">
                   <c:v>Demo</c:v>
                 </c:pt>
-                <c:pt idx="1">
+                <c:pt idx="2">
                   <c:v>Report</c:v>
                 </c:pt>
-                <c:pt idx="2">
+                <c:pt idx="3">
                   <c:v>Leverage</c:v>
                 </c:pt>
-                <c:pt idx="3">
+                <c:pt idx="4">
                   <c:v>Lift</c:v>
                 </c:pt>
-                <c:pt idx="4">
+                <c:pt idx="5">
                   <c:v>Confidence</c:v>
                 </c:pt>
-                <c:pt idx="5">
+                <c:pt idx="6">
                   <c:v>Support</c:v>
                 </c:pt>
               </c:strCache>
@@ -1682,26 +1783,29 @@
           </c:cat>
           <c:val>
             <c:numRef>
-              <c:f>Sheet1!$C$2:$C$7</c:f>
+              <c:f>Sheet1!$C$2:$C$8</c:f>
               <c:numCache>
                 <c:formatCode>General</c:formatCode>
-                <c:ptCount val="6"/>
+                <c:ptCount val="7"/>
                 <c:pt idx="0">
+                  <c:v>3</c:v>
+                </c:pt>
+                <c:pt idx="1">
                   <c:v>2</c:v>
                 </c:pt>
-                <c:pt idx="1">
-                  <c:v>4</c:v>
-                </c:pt>
                 <c:pt idx="2">
-                  <c:v>2</c:v>
+                  <c:v>3</c:v>
                 </c:pt>
                 <c:pt idx="3">
                   <c:v>2</c:v>
                 </c:pt>
                 <c:pt idx="4">
+                  <c:v>2</c:v>
+                </c:pt>
+                <c:pt idx="5">
                   <c:v>3</c:v>
                 </c:pt>
-                <c:pt idx="5">
+                <c:pt idx="6">
                   <c:v>5</c:v>
                 </c:pt>
               </c:numCache>
@@ -1718,11 +1822,11 @@
         </c:dLbls>
         <c:gapWidth val="150"/>
         <c:overlap val="100"/>
-        <c:axId val="212387328"/>
-        <c:axId val="153692992"/>
+        <c:axId val="268743168"/>
+        <c:axId val="162363584"/>
       </c:barChart>
       <c:catAx>
-        <c:axId val="212387328"/>
+        <c:axId val="268743168"/>
         <c:scaling>
           <c:orientation val="minMax"/>
         </c:scaling>
@@ -1731,7 +1835,7 @@
         <c:majorTickMark val="out"/>
         <c:minorTickMark val="none"/>
         <c:tickLblPos val="nextTo"/>
-        <c:crossAx val="153692992"/>
+        <c:crossAx val="162363584"/>
         <c:crosses val="autoZero"/>
         <c:auto val="1"/>
         <c:lblAlgn val="ctr"/>
@@ -1739,7 +1843,7 @@
         <c:noMultiLvlLbl val="0"/>
       </c:catAx>
       <c:valAx>
-        <c:axId val="153692992"/>
+        <c:axId val="162363584"/>
         <c:scaling>
           <c:orientation val="minMax"/>
         </c:scaling>
@@ -1750,7 +1854,7 @@
         <c:majorTickMark val="out"/>
         <c:minorTickMark val="none"/>
         <c:tickLblPos val="nextTo"/>
-        <c:crossAx val="212387328"/>
+        <c:crossAx val="268743168"/>
         <c:crosses val="autoZero"/>
         <c:crossBetween val="between"/>
       </c:valAx>
@@ -1774,12 +1878,12 @@
 <c:userShapes xmlns:c="http://schemas.openxmlformats.org/drawingml/2006/chart">
   <cdr:relSizeAnchor xmlns:cdr="http://schemas.openxmlformats.org/drawingml/2006/chartDrawing">
     <cdr:from>
-      <cdr:x>0.51858</cdr:x>
-      <cdr:y>0.05952</cdr:y>
+      <cdr:x>0.60743</cdr:x>
+      <cdr:y>0.04166</cdr:y>
     </cdr:from>
     <cdr:to>
-      <cdr:x>0.51858</cdr:x>
-      <cdr:y>0.98512</cdr:y>
+      <cdr:x>0.60743</cdr:x>
+      <cdr:y>0.96726</cdr:y>
     </cdr:to>
     <cdr:cxnSp macro="">
       <cdr:nvCxnSpPr>
@@ -1788,8 +1892,8 @@
       </cdr:nvCxnSpPr>
       <cdr:spPr>
         <a:xfrm xmlns:a="http://schemas.openxmlformats.org/drawingml/2006/main">
-          <a:off x="3057525" y="190499"/>
-          <a:ext cx="0" cy="2962275"/>
+          <a:off x="3581400" y="133338"/>
+          <a:ext cx="0" cy="2962290"/>
         </a:xfrm>
         <a:prstGeom xmlns:a="http://schemas.openxmlformats.org/drawingml/2006/main" prst="line">
           <a:avLst/>

</xml_diff>